<commit_message>
Recompile PDF; updated Mattias's grants.
</commit_message>
<xml_diff>
--- a/specification/level-1-version-5/jib-submission-2024/JIB_Template for Ethical and Legal Declarations.docx
+++ b/specification/level-1-version-5/jib-submission-2024/JIB_Template for Ethical and Legal Declarations.docx
@@ -559,43 +559,13 @@
               <w:rPr>
                 <w:rStyle w:val="fontstyle01"/>
               </w:rPr>
-              <w:t>The Federal Ministry of Education and Research (BMBF, Germany) within the research network</w:t>
+              <w:t>The Federal Ministry of Education and Research (BMBF, Germany) within the research network Systems Medicine of the Liver (grant number 031L0054) and within ATLAS by grant number 031L0304B; by the German Research Foundation (DFG) within the Research Unit Program FOR 5151 QuaLiPerF by grant number 436883643 and by grant number 465194077 (Priority Programme SPP 2311, Subproject SimLivA). (</w:t>
             </w:r>
             <w:r>
               <w:rPr>
                 <w:rStyle w:val="fontstyle01"/>
               </w:rPr>
-              <w:t xml:space="preserve"> </w:t>
-            </w:r>
-            <w:r>
-              <w:rPr>
-                <w:rStyle w:val="fontstyle01"/>
-              </w:rPr>
-              <w:t>Systems Medicine of the Liver (grant number 031L0054) and by the German Research Foundation</w:t>
-            </w:r>
-            <w:r>
-              <w:rPr>
-                <w:rStyle w:val="fontstyle01"/>
-              </w:rPr>
-              <w:t xml:space="preserve"> </w:t>
-            </w:r>
-            <w:r>
-              <w:rPr>
-                <w:rStyle w:val="fontstyle01"/>
-              </w:rPr>
-              <w:t>(DFG) within the Research Unit Program FOR 5151 QuaLiPerF by grant number 36883643.</w:t>
-            </w:r>
-            <w:r>
-              <w:rPr>
-                <w:rStyle w:val="fontstyle01"/>
-              </w:rPr>
-              <w:t xml:space="preserve"> </w:t>
-            </w:r>
-            <w:r>
-              <w:rPr>
-                <w:rStyle w:val="fontstyle01"/>
-              </w:rPr>
-              <w:t>(MK)</w:t>
+              <w:t>MK)</w:t>
             </w:r>
           </w:p>
         </w:tc>
@@ -833,7 +803,6 @@
           <w:szCs w:val="28"/>
           <w:lang w:val="en-US"/>
         </w:rPr>
-        <w:lastRenderedPageBreak/>
         <w:br w:type="page"/>
       </w:r>
     </w:p>

</xml_diff>